<commit_message>
correct spelling errors and make some minor changes
</commit_message>
<xml_diff>
--- a/Group 4.docx
+++ b/Group 4.docx
@@ -23,7 +23,10 @@
     </w:p>
     <w:p>
       <w:r>
-        <w:t>Team menbers: Monil Suthar, Xiangpeng Li</w:t>
+        <w:t>Team mem</w:t>
+      </w:r>
+      <w:r>
+        <w:t>bers: Monil Suthar, Xiangpeng Li</w:t>
       </w:r>
     </w:p>
     <w:p>
@@ -46,13 +49,31 @@
     </w:p>
     <w:p>
       <w:r>
-        <w:t>Roommate Karma is a roommate rating application that aimming at students to find suitable roommates and also help themselves be better roommates. It will recommend users their ideal roommates based on their profiles. Also it rates users by and others’ eval</w:t>
-      </w:r>
-      <w:r>
-        <w:t xml:space="preserve">uations and chores they have completed(such as doing the laundry, taking out the trash and sweeping the floors). Once they get high enough scores, they can offer bounty to their roommates who are willing to do the job. So in that way users can be moviated </w:t>
-      </w:r>
-      <w:r>
-        <w:t xml:space="preserve">to be better roommates. </w:t>
+        <w:t>Roommate Karma is a roomm</w:t>
+      </w:r>
+      <w:r>
+        <w:t>ate rating application that aim</w:t>
+      </w:r>
+      <w:r>
+        <w:t>ing at students to find suitable ro</w:t>
+      </w:r>
+      <w:r>
+        <w:t>ommates and also help them</w:t>
+      </w:r>
+      <w:r>
+        <w:t xml:space="preserve"> be better roommates. It will recommend users their ideal roommates based on their profiles. Also it rates users by and others’ evaluations and chores they have </w:t>
+      </w:r>
+      <w:r>
+        <w:t>completed (</w:t>
+      </w:r>
+      <w:r>
+        <w:t>such as doing the laundry, taking out the trash and sweeping the floors). Once they get high enough scores, they can offer bounty to their roommates who are willing to do the job. So in that way users can be mo</w:t>
+      </w:r>
+      <w:r>
+        <w:t>tiv</w:t>
+      </w:r>
+      <w:r>
+        <w:t xml:space="preserve">ated to be better roommates. </w:t>
       </w:r>
     </w:p>
     <w:p/>
@@ -66,10 +87,22 @@
     </w:p>
     <w:p>
       <w:r>
-        <w:t xml:space="preserve">Roommates are not the only the ones who are sharing the bathroom and kitchen with us for some certain time, they can also our lfe-time friends and studying paterners. We are building this application to solve the problem </w:t>
-      </w:r>
-      <w:r>
-        <w:t xml:space="preserve">that people don’t know enough about their roommates before they decide to rent a house together. This application provide a convenient way for users to find their ideal roommates. </w:t>
+        <w:t>Roommates are not the only the ones who are sharing the bathroom and kitchen with us for some certain time, they can also our l</w:t>
+      </w:r>
+      <w:r>
+        <w:t>i</w:t>
+      </w:r>
+      <w:r>
+        <w:t>fe</w:t>
+      </w:r>
+      <w:r>
+        <w:t xml:space="preserve">-time friends and studying </w:t>
+      </w:r>
+      <w:r>
+        <w:t>partners</w:t>
+      </w:r>
+      <w:r>
+        <w:t xml:space="preserve">. We are building this application to solve the problem that people don’t know enough about their roommates before they decide to rent a house together. This application provide a convenient way for users to find their ideal roommates. </w:t>
       </w:r>
     </w:p>
     <w:p>
@@ -87,10 +120,7 @@
     </w:p>
     <w:p>
       <w:r>
-        <w:t xml:space="preserve">We first advertise it among our friends who have interests in </w:t>
-      </w:r>
-      <w:r>
-        <w:t xml:space="preserve">sharing rooms, then we will post our web link on forums which have more users between 18 and 25 (Reddit, Facebook and Instagram). </w:t>
+        <w:t xml:space="preserve">We first advertise it among our friends who have interests in sharing rooms, then we will post our web link on forums which have more users between 18 and 25 (Reddit, Facebook and Instagram). </w:t>
       </w:r>
     </w:p>
     <w:p>
@@ -144,23 +174,78 @@
         <w:rPr>
           <w:b/>
         </w:rPr>
-        <w:t>Technical Requirements</w:t>
-      </w:r>
-      <w:r>
-        <w:rPr>
-          <w:b/>
-        </w:rPr>
+        <w:t>Technical Requirements:</w:t>
+      </w:r>
+    </w:p>
+    <w:p>
+      <w:r>
+        <w:t xml:space="preserve"> </w:t>
+      </w:r>
+    </w:p>
+    <w:p>
+      <w:r>
+        <w:t>1.</w:t>
+      </w:r>
+      <w:r>
+        <w:rPr>
+          <w:rFonts w:ascii="Times New Roman" w:eastAsia="Times New Roman" w:hAnsi="Times New Roman" w:cs="Times New Roman"/>
+          <w:sz w:val="14"/>
+          <w:szCs w:val="14"/>
+        </w:rPr>
+        <w:t xml:space="preserve">   </w:t>
+      </w:r>
+      <w:r>
+        <w:rPr>
+          <w:rFonts w:ascii="Times New Roman" w:eastAsia="Times New Roman" w:hAnsi="Times New Roman" w:cs="Times New Roman"/>
+          <w:sz w:val="14"/>
+          <w:szCs w:val="14"/>
+        </w:rPr>
+        <w:tab/>
+      </w:r>
+      <w:r>
+        <w:t>Server type: Apache</w:t>
+      </w:r>
+    </w:p>
+    <w:p>
+      <w:r>
+        <w:t>2.</w:t>
+      </w:r>
+      <w:r>
+        <w:rPr>
+          <w:rFonts w:ascii="Times New Roman" w:eastAsia="Times New Roman" w:hAnsi="Times New Roman" w:cs="Times New Roman"/>
+          <w:sz w:val="14"/>
+          <w:szCs w:val="14"/>
+        </w:rPr>
+        <w:t xml:space="preserve">  </w:t>
+      </w:r>
+      <w:r>
+        <w:rPr>
+          <w:rFonts w:ascii="Times New Roman" w:eastAsia="Times New Roman" w:hAnsi="Times New Roman" w:cs="Times New Roman"/>
+          <w:sz w:val="14"/>
+          <w:szCs w:val="14"/>
+        </w:rPr>
+        <w:tab/>
+      </w:r>
+      <w:proofErr w:type="spellStart"/>
+      <w:r>
+        <w:t>Hypervizor</w:t>
+      </w:r>
+      <w:proofErr w:type="spellEnd"/>
+      <w:r>
         <w:t>:</w:t>
       </w:r>
-    </w:p>
-    <w:p>
       <w:r>
         <w:t xml:space="preserve"> </w:t>
       </w:r>
-    </w:p>
-    <w:p>
-      <w:r>
-        <w:t>1.</w:t>
+      <w:proofErr w:type="spellStart"/>
+      <w:r>
+        <w:t>VirtualBox</w:t>
+      </w:r>
+      <w:proofErr w:type="spellEnd"/>
+    </w:p>
+    <w:p>
+      <w:r>
+        <w:t>3.</w:t>
       </w:r>
       <w:r>
         <w:rPr>
@@ -179,12 +264,12 @@
         <w:tab/>
       </w:r>
       <w:r>
-        <w:t>Server type: Apache</w:t>
-      </w:r>
-    </w:p>
-    <w:p>
-      <w:r>
-        <w:t>2.</w:t>
+        <w:t>Web Server: Apache</w:t>
+      </w:r>
+    </w:p>
+    <w:p>
+      <w:r>
+        <w:t>4.</w:t>
       </w:r>
       <w:r>
         <w:rPr>
@@ -203,20 +288,20 @@
         <w:tab/>
       </w:r>
       <w:r>
-        <w:t>Hypervizor:</w:t>
-      </w:r>
-    </w:p>
-    <w:p>
-      <w:r>
-        <w:t>3.</w:t>
-      </w:r>
-      <w:r>
-        <w:rPr>
-          <w:rFonts w:ascii="Times New Roman" w:eastAsia="Times New Roman" w:hAnsi="Times New Roman" w:cs="Times New Roman"/>
-          <w:sz w:val="14"/>
-          <w:szCs w:val="14"/>
-        </w:rPr>
-        <w:t xml:space="preserve">   </w:t>
+        <w:t>Database: MySQL</w:t>
+      </w:r>
+    </w:p>
+    <w:p>
+      <w:r>
+        <w:t>5.</w:t>
+      </w:r>
+      <w:r>
+        <w:rPr>
+          <w:rFonts w:ascii="Times New Roman" w:eastAsia="Times New Roman" w:hAnsi="Times New Roman" w:cs="Times New Roman"/>
+          <w:sz w:val="14"/>
+          <w:szCs w:val="14"/>
+        </w:rPr>
+        <w:t xml:space="preserve">  </w:t>
       </w:r>
       <w:r>
         <w:rPr>
@@ -227,12 +312,12 @@
         <w:tab/>
       </w:r>
       <w:r>
-        <w:t>Web Server: Apache</w:t>
-      </w:r>
-    </w:p>
-    <w:p>
-      <w:r>
-        <w:t>4.</w:t>
+        <w:t>Scripting Language: PHP</w:t>
+      </w:r>
+    </w:p>
+    <w:p>
+      <w:r>
+        <w:t>6.</w:t>
       </w:r>
       <w:r>
         <w:rPr>
@@ -251,158 +336,151 @@
         <w:tab/>
       </w:r>
       <w:r>
-        <w:t>Database: MySQL</w:t>
-      </w:r>
-    </w:p>
-    <w:p>
-      <w:r>
-        <w:t>5.</w:t>
-      </w:r>
-      <w:r>
-        <w:rPr>
-          <w:rFonts w:ascii="Times New Roman" w:eastAsia="Times New Roman" w:hAnsi="Times New Roman" w:cs="Times New Roman"/>
-          <w:sz w:val="14"/>
-          <w:szCs w:val="14"/>
-        </w:rPr>
-        <w:t xml:space="preserve">  </w:t>
-      </w:r>
-      <w:r>
-        <w:rPr>
-          <w:rFonts w:ascii="Times New Roman" w:eastAsia="Times New Roman" w:hAnsi="Times New Roman" w:cs="Times New Roman"/>
-          <w:sz w:val="14"/>
-          <w:szCs w:val="14"/>
-        </w:rPr>
-        <w:tab/>
-      </w:r>
-      <w:r>
-        <w:t>Scripting Language: PHP</w:t>
-      </w:r>
-    </w:p>
-    <w:p>
-      <w:r>
-        <w:t>6.</w:t>
-      </w:r>
-      <w:r>
-        <w:rPr>
-          <w:rFonts w:ascii="Times New Roman" w:eastAsia="Times New Roman" w:hAnsi="Times New Roman" w:cs="Times New Roman"/>
-          <w:sz w:val="14"/>
-          <w:szCs w:val="14"/>
-        </w:rPr>
-        <w:t xml:space="preserve">  </w:t>
-      </w:r>
-      <w:r>
-        <w:rPr>
-          <w:rFonts w:ascii="Times New Roman" w:eastAsia="Times New Roman" w:hAnsi="Times New Roman" w:cs="Times New Roman"/>
-          <w:sz w:val="14"/>
-          <w:szCs w:val="14"/>
-        </w:rPr>
-        <w:tab/>
-      </w:r>
-      <w:r>
-        <w:t>Support Libraries: Mcrypt, others to be added later</w:t>
-      </w:r>
-    </w:p>
-    <w:p>
-      <w:r>
-        <w:t>7.</w:t>
-      </w:r>
-      <w:r>
-        <w:rPr>
-          <w:rFonts w:ascii="Times New Roman" w:eastAsia="Times New Roman" w:hAnsi="Times New Roman" w:cs="Times New Roman"/>
-          <w:sz w:val="14"/>
-          <w:szCs w:val="14"/>
-        </w:rPr>
-        <w:t xml:space="preserve">   </w:t>
-      </w:r>
-      <w:r>
-        <w:rPr>
-          <w:rFonts w:ascii="Times New Roman" w:eastAsia="Times New Roman" w:hAnsi="Times New Roman" w:cs="Times New Roman"/>
-          <w:sz w:val="14"/>
-          <w:szCs w:val="14"/>
-        </w:rPr>
-        <w:tab/>
-      </w:r>
-      <w:r>
-        <w:t>Framework: Laravel</w:t>
-      </w:r>
-    </w:p>
-    <w:p>
-      <w:r>
-        <w:t>8.</w:t>
-      </w:r>
-      <w:r>
-        <w:rPr>
-          <w:rFonts w:ascii="Times New Roman" w:eastAsia="Times New Roman" w:hAnsi="Times New Roman" w:cs="Times New Roman"/>
-          <w:sz w:val="14"/>
-          <w:szCs w:val="14"/>
-        </w:rPr>
-        <w:t xml:space="preserve">  </w:t>
-      </w:r>
-      <w:r>
-        <w:rPr>
-          <w:rFonts w:ascii="Times New Roman" w:eastAsia="Times New Roman" w:hAnsi="Times New Roman" w:cs="Times New Roman"/>
-          <w:sz w:val="14"/>
-          <w:szCs w:val="14"/>
-        </w:rPr>
-        <w:tab/>
-      </w:r>
-      <w:r>
-        <w:t>Access to server: Git</w:t>
-      </w:r>
-    </w:p>
-    <w:p>
-      <w:r>
-        <w:t>9.</w:t>
-      </w:r>
-      <w:r>
-        <w:rPr>
-          <w:rFonts w:ascii="Times New Roman" w:eastAsia="Times New Roman" w:hAnsi="Times New Roman" w:cs="Times New Roman"/>
-          <w:sz w:val="14"/>
-          <w:szCs w:val="14"/>
-        </w:rPr>
-        <w:t xml:space="preserve">  </w:t>
-      </w:r>
-      <w:r>
-        <w:rPr>
-          <w:rFonts w:ascii="Times New Roman" w:eastAsia="Times New Roman" w:hAnsi="Times New Roman" w:cs="Times New Roman"/>
-          <w:sz w:val="14"/>
-          <w:szCs w:val="14"/>
-        </w:rPr>
-        <w:tab/>
-      </w:r>
-      <w:r>
-        <w:t>Access to database:</w:t>
-      </w:r>
-    </w:p>
-    <w:p>
-      <w:r>
-        <w:t>10.</w:t>
-      </w:r>
-      <w:r>
-        <w:rPr>
-          <w:rFonts w:ascii="Times New Roman" w:eastAsia="Times New Roman" w:hAnsi="Times New Roman" w:cs="Times New Roman"/>
-          <w:sz w:val="14"/>
-          <w:szCs w:val="14"/>
-        </w:rPr>
-        <w:t xml:space="preserve">   </w:t>
-      </w:r>
-      <w:r>
-        <w:rPr>
-          <w:rFonts w:ascii="Times New Roman" w:eastAsia="Times New Roman" w:hAnsi="Times New Roman" w:cs="Times New Roman"/>
-          <w:sz w:val="14"/>
-          <w:szCs w:val="14"/>
-        </w:rPr>
-        <w:tab/>
-      </w:r>
-      <w:r>
-        <w:t>Security / Authentication: How do you plan to encrypt passwords, and authenticate users?</w:t>
-      </w:r>
-    </w:p>
-    <w:p/>
-    <w:p>
+        <w:t xml:space="preserve">Support Libraries: </w:t>
+      </w:r>
+      <w:proofErr w:type="spellStart"/>
+      <w:r>
+        <w:t>Mcrypt</w:t>
+      </w:r>
+      <w:proofErr w:type="spellEnd"/>
+      <w:r>
+        <w:t>,</w:t>
+      </w:r>
+      <w:r>
+        <w:t xml:space="preserve"> </w:t>
+      </w:r>
+      <w:r>
+        <w:t>Sentinel</w:t>
+      </w:r>
+      <w:r>
+        <w:t>,</w:t>
+      </w:r>
+      <w:r>
+        <w:t xml:space="preserve"> </w:t>
+      </w:r>
       <w:bookmarkStart w:id="0" w:name="_GoBack"/>
       <w:bookmarkEnd w:id="0"/>
-    </w:p>
+      <w:r>
+        <w:t>others to be added later</w:t>
+      </w:r>
+    </w:p>
+    <w:p>
+      <w:r>
+        <w:t>7.</w:t>
+      </w:r>
+      <w:r>
+        <w:rPr>
+          <w:rFonts w:ascii="Times New Roman" w:eastAsia="Times New Roman" w:hAnsi="Times New Roman" w:cs="Times New Roman"/>
+          <w:sz w:val="14"/>
+          <w:szCs w:val="14"/>
+        </w:rPr>
+        <w:t xml:space="preserve">   </w:t>
+      </w:r>
+      <w:r>
+        <w:rPr>
+          <w:rFonts w:ascii="Times New Roman" w:eastAsia="Times New Roman" w:hAnsi="Times New Roman" w:cs="Times New Roman"/>
+          <w:sz w:val="14"/>
+          <w:szCs w:val="14"/>
+        </w:rPr>
+        <w:tab/>
+      </w:r>
+      <w:r>
+        <w:t>Framework: Laravel</w:t>
+      </w:r>
+    </w:p>
+    <w:p>
+      <w:r>
+        <w:t>8.</w:t>
+      </w:r>
+      <w:r>
+        <w:rPr>
+          <w:rFonts w:ascii="Times New Roman" w:eastAsia="Times New Roman" w:hAnsi="Times New Roman" w:cs="Times New Roman"/>
+          <w:sz w:val="14"/>
+          <w:szCs w:val="14"/>
+        </w:rPr>
+        <w:t xml:space="preserve">  </w:t>
+      </w:r>
+      <w:r>
+        <w:rPr>
+          <w:rFonts w:ascii="Times New Roman" w:eastAsia="Times New Roman" w:hAnsi="Times New Roman" w:cs="Times New Roman"/>
+          <w:sz w:val="14"/>
+          <w:szCs w:val="14"/>
+        </w:rPr>
+        <w:tab/>
+      </w:r>
+      <w:r>
+        <w:t xml:space="preserve">Access to server: </w:t>
+      </w:r>
+      <w:proofErr w:type="spellStart"/>
+      <w:r>
+        <w:t>Git</w:t>
+      </w:r>
+      <w:proofErr w:type="spellEnd"/>
+      <w:r>
+        <w:t>, SSH</w:t>
+      </w:r>
+    </w:p>
+    <w:p>
+      <w:r>
+        <w:t>9.</w:t>
+      </w:r>
+      <w:r>
+        <w:rPr>
+          <w:rFonts w:ascii="Times New Roman" w:eastAsia="Times New Roman" w:hAnsi="Times New Roman" w:cs="Times New Roman"/>
+          <w:sz w:val="14"/>
+          <w:szCs w:val="14"/>
+        </w:rPr>
+        <w:t xml:space="preserve">  </w:t>
+      </w:r>
+      <w:r>
+        <w:rPr>
+          <w:rFonts w:ascii="Times New Roman" w:eastAsia="Times New Roman" w:hAnsi="Times New Roman" w:cs="Times New Roman"/>
+          <w:sz w:val="14"/>
+          <w:szCs w:val="14"/>
+        </w:rPr>
+        <w:tab/>
+      </w:r>
+      <w:r>
+        <w:t>Access to database:</w:t>
+      </w:r>
+    </w:p>
+    <w:p>
+      <w:r>
+        <w:t>10.</w:t>
+      </w:r>
+      <w:r>
+        <w:rPr>
+          <w:rFonts w:ascii="Times New Roman" w:eastAsia="Times New Roman" w:hAnsi="Times New Roman" w:cs="Times New Roman"/>
+          <w:sz w:val="14"/>
+          <w:szCs w:val="14"/>
+        </w:rPr>
+        <w:t xml:space="preserve">   </w:t>
+      </w:r>
+      <w:r>
+        <w:rPr>
+          <w:rFonts w:ascii="Times New Roman" w:eastAsia="Times New Roman" w:hAnsi="Times New Roman" w:cs="Times New Roman"/>
+          <w:sz w:val="14"/>
+          <w:szCs w:val="14"/>
+        </w:rPr>
+        <w:tab/>
+      </w:r>
+      <w:r>
+        <w:t xml:space="preserve">Security / Authentication: </w:t>
+      </w:r>
+      <w:r>
+        <w:t>Using 3</w:t>
+      </w:r>
+      <w:r>
+        <w:rPr>
+          <w:vertAlign w:val="superscript"/>
+        </w:rPr>
+        <w:t>rd</w:t>
+      </w:r>
+      <w:r>
+        <w:t xml:space="preserve"> party library (Sentinel)</w:t>
+      </w:r>
+    </w:p>
+    <w:p/>
     <w:sectPr>
       <w:pgSz w:w="11909" w:h="16834"/>
       <w:pgMar w:top="1440" w:right="1440" w:bottom="1440" w:left="1440" w:header="720" w:footer="720" w:gutter="0"/>

</xml_diff>

<commit_message>
submit sitemap, application architecture and database design
</commit_message>
<xml_diff>
--- a/Group 4.docx
+++ b/Group 4.docx
@@ -5,15 +5,66 @@
   <w:body>
     <w:p>
       <w:r>
+        <w:rPr>
+          <w:b/>
+        </w:rPr>
+        <w:t>Web Application Requirements</w:t>
+      </w:r>
+    </w:p>
+    <w:p>
+      <w:r>
         <w:t xml:space="preserve"> </w:t>
       </w:r>
     </w:p>
     <w:p>
       <w:r>
+        <w:t>Team members: Monil Suthar, Xiangpeng Li</w:t>
+      </w:r>
+    </w:p>
+    <w:p>
+      <w:r>
+        <w:t>Group #: 4</w:t>
+      </w:r>
+    </w:p>
+    <w:p>
+      <w:r>
+        <w:t xml:space="preserve"> </w:t>
+      </w:r>
+    </w:p>
+    <w:p>
+      <w:r>
         <w:rPr>
           <w:b/>
         </w:rPr>
-        <w:t>Web Application Requirements</w:t>
+        <w:t>Description:</w:t>
+      </w:r>
+    </w:p>
+    <w:p>
+      <w:r>
+        <w:t>Roommate Karma is a roommate rating application that aimming at students to find suitable roommates and also help themselves be better roommates. It will recommend users their ideal roommates based on their profiles. Also it rates users by and others’ eval</w:t>
+      </w:r>
+      <w:r>
+        <w:t xml:space="preserve">uations and chores they have completed(such as doing the laundry, taking out the trash and sweeping the floors). Once they get high enough scores, they can offer bounty to their roommates who are willing to do the job. So in that way users can be moviated </w:t>
+      </w:r>
+      <w:r>
+        <w:t xml:space="preserve">to be better roommates. </w:t>
+      </w:r>
+    </w:p>
+    <w:p/>
+    <w:p>
+      <w:r>
+        <w:rPr>
+          <w:b/>
+        </w:rPr>
+        <w:t>Purpose:</w:t>
+      </w:r>
+    </w:p>
+    <w:p>
+      <w:r>
+        <w:t xml:space="preserve">Roommates are not the only the ones who are sharing the bathroom and kitchen with us for some certain time, they can also our life-time friends and studying partners. We are building this application to solve the problem </w:t>
+      </w:r>
+      <w:r>
+        <w:t xml:space="preserve">that people don’t know enough about their roommates before they decide to rent a house together. This application provide a convenient way for users to find their ideal roommates. </w:t>
       </w:r>
     </w:p>
     <w:p>
@@ -23,15 +74,18 @@
     </w:p>
     <w:p>
       <w:r>
-        <w:t>Team mem</w:t>
-      </w:r>
-      <w:r>
-        <w:t>bers: Monil Suthar, Xiangpeng Li</w:t>
-      </w:r>
-    </w:p>
-    <w:p>
-      <w:r>
-        <w:t>Group #: 4</w:t>
+        <w:rPr>
+          <w:b/>
+        </w:rPr>
+        <w:t>Marketing:</w:t>
+      </w:r>
+    </w:p>
+    <w:p>
+      <w:r>
+        <w:t xml:space="preserve">We first advertise it among our friends who have interests in </w:t>
+      </w:r>
+      <w:r>
+        <w:t xml:space="preserve">sharing rooms, then we will post our web link on forums which have more users between 18 and 25 (Reddit, Facebook and Instagram). </w:t>
       </w:r>
     </w:p>
     <w:p>
@@ -44,443 +98,474 @@
         <w:rPr>
           <w:b/>
         </w:rPr>
-        <w:t>Description:</w:t>
-      </w:r>
-    </w:p>
-    <w:p>
-      <w:r>
-        <w:t>Roommate Karma is a roomm</w:t>
-      </w:r>
-      <w:r>
-        <w:t>ate rating application that aim</w:t>
-      </w:r>
-      <w:r>
-        <w:t>ing at students to find suitable ro</w:t>
-      </w:r>
-      <w:r>
-        <w:t>ommates and also help them</w:t>
-      </w:r>
-      <w:r>
-        <w:t xml:space="preserve"> be better roommates. It will recommend users their ideal roommates based on their profiles. Also it rates users by and others’ evaluations and chores they have </w:t>
-      </w:r>
-      <w:r>
-        <w:t>completed (</w:t>
-      </w:r>
-      <w:r>
-        <w:t>such as doing the laundry, taking out the trash and sweeping the floors). Once they get high enough scores, they can offer bounty to their roommates who are willing to do the job. So in that way users can be mo</w:t>
-      </w:r>
-      <w:r>
-        <w:t>tiv</w:t>
-      </w:r>
-      <w:r>
-        <w:t xml:space="preserve">ated to be better roommates. </w:t>
+        <w:t>Target Audience:</w:t>
+      </w:r>
+    </w:p>
+    <w:p>
+      <w:r>
+        <w:t>People who are planning to share rooms with others. Mostly students or working professionals who are not l</w:t>
+      </w:r>
+      <w:r>
+        <w:t>iving with their family.</w:t>
+      </w:r>
+    </w:p>
+    <w:p>
+      <w:r>
+        <w:t xml:space="preserve"> </w:t>
+      </w:r>
+    </w:p>
+    <w:p>
+      <w:r>
+        <w:rPr>
+          <w:b/>
+        </w:rPr>
+        <w:t>Competition / Examples:</w:t>
+      </w:r>
+    </w:p>
+    <w:p>
+      <w:r>
+        <w:t>N/A. This idea is relatively unique amongst other subletting apps and other roommate hunting apps.</w:t>
+      </w:r>
+    </w:p>
+    <w:p>
+      <w:r>
+        <w:t xml:space="preserve"> </w:t>
+      </w:r>
+    </w:p>
+    <w:p>
+      <w:r>
+        <w:rPr>
+          <w:b/>
+        </w:rPr>
+        <w:t>Technical Requirements:</w:t>
+      </w:r>
+    </w:p>
+    <w:p>
+      <w:r>
+        <w:t xml:space="preserve"> 1.</w:t>
+      </w:r>
+      <w:r>
+        <w:rPr>
+          <w:rFonts w:ascii="Times New Roman" w:eastAsia="Times New Roman" w:hAnsi="Times New Roman" w:cs="Times New Roman"/>
+          <w:sz w:val="14"/>
+          <w:szCs w:val="14"/>
+        </w:rPr>
+        <w:t xml:space="preserve">   </w:t>
+      </w:r>
+      <w:r>
+        <w:rPr>
+          <w:rFonts w:ascii="Times New Roman" w:eastAsia="Times New Roman" w:hAnsi="Times New Roman" w:cs="Times New Roman"/>
+          <w:sz w:val="14"/>
+          <w:szCs w:val="14"/>
+        </w:rPr>
+        <w:tab/>
+      </w:r>
+      <w:r>
+        <w:t>Server type: Apache</w:t>
+      </w:r>
+    </w:p>
+    <w:p>
+      <w:r>
+        <w:t>2.</w:t>
+      </w:r>
+      <w:r>
+        <w:rPr>
+          <w:rFonts w:ascii="Times New Roman" w:eastAsia="Times New Roman" w:hAnsi="Times New Roman" w:cs="Times New Roman"/>
+          <w:sz w:val="14"/>
+          <w:szCs w:val="14"/>
+        </w:rPr>
+        <w:t xml:space="preserve">  </w:t>
+      </w:r>
+      <w:r>
+        <w:rPr>
+          <w:rFonts w:ascii="Times New Roman" w:eastAsia="Times New Roman" w:hAnsi="Times New Roman" w:cs="Times New Roman"/>
+          <w:sz w:val="14"/>
+          <w:szCs w:val="14"/>
+        </w:rPr>
+        <w:tab/>
+      </w:r>
+      <w:r>
+        <w:t>Hypervizor: VirtualBox</w:t>
+      </w:r>
+    </w:p>
+    <w:p>
+      <w:r>
+        <w:t>3.</w:t>
+      </w:r>
+      <w:r>
+        <w:rPr>
+          <w:rFonts w:ascii="Times New Roman" w:eastAsia="Times New Roman" w:hAnsi="Times New Roman" w:cs="Times New Roman"/>
+          <w:sz w:val="14"/>
+          <w:szCs w:val="14"/>
+        </w:rPr>
+        <w:t xml:space="preserve">   </w:t>
+      </w:r>
+      <w:r>
+        <w:rPr>
+          <w:rFonts w:ascii="Times New Roman" w:eastAsia="Times New Roman" w:hAnsi="Times New Roman" w:cs="Times New Roman"/>
+          <w:sz w:val="14"/>
+          <w:szCs w:val="14"/>
+        </w:rPr>
+        <w:tab/>
+      </w:r>
+      <w:r>
+        <w:t>Web Server: Apache</w:t>
+      </w:r>
+    </w:p>
+    <w:p>
+      <w:r>
+        <w:t>4.</w:t>
+      </w:r>
+      <w:r>
+        <w:rPr>
+          <w:rFonts w:ascii="Times New Roman" w:eastAsia="Times New Roman" w:hAnsi="Times New Roman" w:cs="Times New Roman"/>
+          <w:sz w:val="14"/>
+          <w:szCs w:val="14"/>
+        </w:rPr>
+        <w:t xml:space="preserve">  </w:t>
+      </w:r>
+      <w:r>
+        <w:rPr>
+          <w:rFonts w:ascii="Times New Roman" w:eastAsia="Times New Roman" w:hAnsi="Times New Roman" w:cs="Times New Roman"/>
+          <w:sz w:val="14"/>
+          <w:szCs w:val="14"/>
+        </w:rPr>
+        <w:tab/>
+      </w:r>
+      <w:r>
+        <w:t>Database: MySQL</w:t>
+      </w:r>
+    </w:p>
+    <w:p>
+      <w:r>
+        <w:t>5.</w:t>
+      </w:r>
+      <w:r>
+        <w:rPr>
+          <w:rFonts w:ascii="Times New Roman" w:eastAsia="Times New Roman" w:hAnsi="Times New Roman" w:cs="Times New Roman"/>
+          <w:sz w:val="14"/>
+          <w:szCs w:val="14"/>
+        </w:rPr>
+        <w:t xml:space="preserve">  </w:t>
+      </w:r>
+      <w:r>
+        <w:rPr>
+          <w:rFonts w:ascii="Times New Roman" w:eastAsia="Times New Roman" w:hAnsi="Times New Roman" w:cs="Times New Roman"/>
+          <w:sz w:val="14"/>
+          <w:szCs w:val="14"/>
+        </w:rPr>
+        <w:tab/>
+      </w:r>
+      <w:r>
+        <w:t>Scripting Language: PHP</w:t>
+      </w:r>
+    </w:p>
+    <w:p>
+      <w:r>
+        <w:t>6.</w:t>
+      </w:r>
+      <w:r>
+        <w:rPr>
+          <w:rFonts w:ascii="Times New Roman" w:eastAsia="Times New Roman" w:hAnsi="Times New Roman" w:cs="Times New Roman"/>
+          <w:sz w:val="14"/>
+          <w:szCs w:val="14"/>
+        </w:rPr>
+        <w:t xml:space="preserve">  </w:t>
+      </w:r>
+      <w:r>
+        <w:rPr>
+          <w:rFonts w:ascii="Times New Roman" w:eastAsia="Times New Roman" w:hAnsi="Times New Roman" w:cs="Times New Roman"/>
+          <w:sz w:val="14"/>
+          <w:szCs w:val="14"/>
+        </w:rPr>
+        <w:tab/>
+      </w:r>
+      <w:r>
+        <w:t>Support Libraries: Mcrypt, others to be added later</w:t>
+      </w:r>
+    </w:p>
+    <w:p>
+      <w:r>
+        <w:t>7.</w:t>
+      </w:r>
+      <w:r>
+        <w:rPr>
+          <w:rFonts w:ascii="Times New Roman" w:eastAsia="Times New Roman" w:hAnsi="Times New Roman" w:cs="Times New Roman"/>
+          <w:sz w:val="14"/>
+          <w:szCs w:val="14"/>
+        </w:rPr>
+        <w:t xml:space="preserve">   </w:t>
+      </w:r>
+      <w:r>
+        <w:rPr>
+          <w:rFonts w:ascii="Times New Roman" w:eastAsia="Times New Roman" w:hAnsi="Times New Roman" w:cs="Times New Roman"/>
+          <w:sz w:val="14"/>
+          <w:szCs w:val="14"/>
+        </w:rPr>
+        <w:tab/>
+      </w:r>
+      <w:r>
+        <w:t>Framework: Laravel, Bootstrap</w:t>
+      </w:r>
+    </w:p>
+    <w:p>
+      <w:r>
+        <w:t>8.</w:t>
+      </w:r>
+      <w:r>
+        <w:rPr>
+          <w:rFonts w:ascii="Times New Roman" w:eastAsia="Times New Roman" w:hAnsi="Times New Roman" w:cs="Times New Roman"/>
+          <w:sz w:val="14"/>
+          <w:szCs w:val="14"/>
+        </w:rPr>
+        <w:t xml:space="preserve">  </w:t>
+      </w:r>
+      <w:r>
+        <w:rPr>
+          <w:rFonts w:ascii="Times New Roman" w:eastAsia="Times New Roman" w:hAnsi="Times New Roman" w:cs="Times New Roman"/>
+          <w:sz w:val="14"/>
+          <w:szCs w:val="14"/>
+        </w:rPr>
+        <w:tab/>
+      </w:r>
+      <w:r>
+        <w:t>Access to server: Git</w:t>
+      </w:r>
+    </w:p>
+    <w:p>
+      <w:r>
+        <w:t>9.</w:t>
+      </w:r>
+      <w:r>
+        <w:rPr>
+          <w:rFonts w:ascii="Times New Roman" w:eastAsia="Times New Roman" w:hAnsi="Times New Roman" w:cs="Times New Roman"/>
+          <w:sz w:val="14"/>
+          <w:szCs w:val="14"/>
+        </w:rPr>
+        <w:t xml:space="preserve">  </w:t>
+      </w:r>
+      <w:r>
+        <w:rPr>
+          <w:rFonts w:ascii="Times New Roman" w:eastAsia="Times New Roman" w:hAnsi="Times New Roman" w:cs="Times New Roman"/>
+          <w:sz w:val="14"/>
+          <w:szCs w:val="14"/>
+        </w:rPr>
+        <w:tab/>
+      </w:r>
+      <w:r>
+        <w:t>Access to database:</w:t>
+      </w:r>
+    </w:p>
+    <w:p>
+      <w:r>
+        <w:t>10.</w:t>
+      </w:r>
+      <w:r>
+        <w:rPr>
+          <w:rFonts w:ascii="Times New Roman" w:eastAsia="Times New Roman" w:hAnsi="Times New Roman" w:cs="Times New Roman"/>
+          <w:sz w:val="14"/>
+          <w:szCs w:val="14"/>
+        </w:rPr>
+        <w:t xml:space="preserve">   </w:t>
+      </w:r>
+      <w:r>
+        <w:rPr>
+          <w:rFonts w:ascii="Times New Roman" w:eastAsia="Times New Roman" w:hAnsi="Times New Roman" w:cs="Times New Roman"/>
+          <w:sz w:val="14"/>
+          <w:szCs w:val="14"/>
+        </w:rPr>
+        <w:tab/>
+      </w:r>
+      <w:r>
+        <w:t>Security / Authentication: Using 3rd party library (Sentinel)</w:t>
       </w:r>
     </w:p>
     <w:p/>
+    <w:p/>
+    <w:p/>
+    <w:p/>
     <w:p>
       <w:r>
         <w:rPr>
           <w:b/>
         </w:rPr>
-        <w:t>Purpose:</w:t>
-      </w:r>
-    </w:p>
-    <w:p>
-      <w:r>
-        <w:t>Roommates are not the only the ones who are sharing the bathroom and kitchen with us for some certain time, they can also our l</w:t>
-      </w:r>
-      <w:r>
-        <w:t>i</w:t>
-      </w:r>
-      <w:r>
-        <w:t>fe</w:t>
-      </w:r>
-      <w:r>
-        <w:t xml:space="preserve">-time friends and studying </w:t>
-      </w:r>
-      <w:r>
-        <w:t>partners</w:t>
-      </w:r>
-      <w:r>
-        <w:t xml:space="preserve">. We are building this application to solve the problem that people don’t know enough about their roommates before they decide to rent a house together. This application provide a convenient way for users to find their ideal roommates. </w:t>
-      </w:r>
-    </w:p>
-    <w:p>
-      <w:r>
-        <w:t xml:space="preserve"> </w:t>
-      </w:r>
-    </w:p>
-    <w:p>
-      <w:r>
-        <w:rPr>
-          <w:b/>
-        </w:rPr>
-        <w:t>Marketing:</w:t>
-      </w:r>
-    </w:p>
-    <w:p>
-      <w:r>
-        <w:t xml:space="preserve">We first advertise it among our friends who have interests in sharing rooms, then we will post our web link on forums which have more users between 18 and 25 (Reddit, Facebook and Instagram). </w:t>
-      </w:r>
-    </w:p>
-    <w:p>
-      <w:r>
-        <w:t xml:space="preserve"> </w:t>
-      </w:r>
-    </w:p>
-    <w:p>
-      <w:r>
-        <w:rPr>
-          <w:b/>
-        </w:rPr>
-        <w:t>Target Audience:</w:t>
-      </w:r>
-    </w:p>
-    <w:p>
-      <w:r>
-        <w:t>People who are planning to share rooms with others.</w:t>
-      </w:r>
-    </w:p>
-    <w:p>
-      <w:r>
-        <w:t xml:space="preserve"> </w:t>
-      </w:r>
-    </w:p>
-    <w:p>
-      <w:r>
-        <w:rPr>
-          <w:b/>
-        </w:rPr>
-        <w:t>Competition / Examples:</w:t>
-      </w:r>
-    </w:p>
-    <w:p>
-      <w:r>
-        <w:t>About.me</w:t>
-      </w:r>
-    </w:p>
-    <w:p>
-      <w:r>
-        <w:t>Meetup.com</w:t>
-      </w:r>
-    </w:p>
-    <w:p>
-      <w:r>
-        <w:t xml:space="preserve"> </w:t>
-      </w:r>
-    </w:p>
-    <w:p>
-      <w:r>
-        <w:rPr>
-          <w:b/>
-        </w:rPr>
-        <w:t>Technical Requirements:</w:t>
-      </w:r>
-    </w:p>
-    <w:p>
-      <w:r>
-        <w:t xml:space="preserve"> </w:t>
-      </w:r>
-    </w:p>
-    <w:p>
-      <w:r>
-        <w:t>1.</w:t>
-      </w:r>
-      <w:r>
-        <w:rPr>
-          <w:rFonts w:ascii="Times New Roman" w:eastAsia="Times New Roman" w:hAnsi="Times New Roman" w:cs="Times New Roman"/>
-          <w:sz w:val="14"/>
-          <w:szCs w:val="14"/>
-        </w:rPr>
-        <w:t xml:space="preserve">   </w:t>
-      </w:r>
-      <w:r>
-        <w:rPr>
-          <w:rFonts w:ascii="Times New Roman" w:eastAsia="Times New Roman" w:hAnsi="Times New Roman" w:cs="Times New Roman"/>
-          <w:sz w:val="14"/>
-          <w:szCs w:val="14"/>
-        </w:rPr>
-        <w:tab/>
-      </w:r>
-      <w:r>
-        <w:t>Server type: Apache</w:t>
-      </w:r>
-    </w:p>
-    <w:p>
-      <w:r>
-        <w:t>2.</w:t>
-      </w:r>
-      <w:r>
-        <w:rPr>
-          <w:rFonts w:ascii="Times New Roman" w:eastAsia="Times New Roman" w:hAnsi="Times New Roman" w:cs="Times New Roman"/>
-          <w:sz w:val="14"/>
-          <w:szCs w:val="14"/>
-        </w:rPr>
-        <w:t xml:space="preserve">  </w:t>
-      </w:r>
-      <w:r>
-        <w:rPr>
-          <w:rFonts w:ascii="Times New Roman" w:eastAsia="Times New Roman" w:hAnsi="Times New Roman" w:cs="Times New Roman"/>
-          <w:sz w:val="14"/>
-          <w:szCs w:val="14"/>
-        </w:rPr>
-        <w:tab/>
-      </w:r>
-      <w:proofErr w:type="spellStart"/>
-      <w:r>
-        <w:t>Hypervizor</w:t>
-      </w:r>
-      <w:proofErr w:type="spellEnd"/>
-      <w:r>
-        <w:t>:</w:t>
-      </w:r>
-      <w:r>
-        <w:t xml:space="preserve"> </w:t>
-      </w:r>
-      <w:proofErr w:type="spellStart"/>
-      <w:r>
-        <w:t>VirtualBox</w:t>
-      </w:r>
-      <w:proofErr w:type="spellEnd"/>
-    </w:p>
-    <w:p>
-      <w:r>
-        <w:t>3.</w:t>
-      </w:r>
-      <w:r>
-        <w:rPr>
-          <w:rFonts w:ascii="Times New Roman" w:eastAsia="Times New Roman" w:hAnsi="Times New Roman" w:cs="Times New Roman"/>
-          <w:sz w:val="14"/>
-          <w:szCs w:val="14"/>
-        </w:rPr>
-        <w:t xml:space="preserve">   </w:t>
-      </w:r>
-      <w:r>
-        <w:rPr>
-          <w:rFonts w:ascii="Times New Roman" w:eastAsia="Times New Roman" w:hAnsi="Times New Roman" w:cs="Times New Roman"/>
-          <w:sz w:val="14"/>
-          <w:szCs w:val="14"/>
-        </w:rPr>
-        <w:tab/>
-      </w:r>
-      <w:r>
-        <w:t>Web Server: Apache</w:t>
-      </w:r>
-    </w:p>
-    <w:p>
-      <w:r>
-        <w:t>4.</w:t>
-      </w:r>
-      <w:r>
-        <w:rPr>
-          <w:rFonts w:ascii="Times New Roman" w:eastAsia="Times New Roman" w:hAnsi="Times New Roman" w:cs="Times New Roman"/>
-          <w:sz w:val="14"/>
-          <w:szCs w:val="14"/>
-        </w:rPr>
-        <w:t xml:space="preserve">  </w:t>
-      </w:r>
-      <w:r>
-        <w:rPr>
-          <w:rFonts w:ascii="Times New Roman" w:eastAsia="Times New Roman" w:hAnsi="Times New Roman" w:cs="Times New Roman"/>
-          <w:sz w:val="14"/>
-          <w:szCs w:val="14"/>
-        </w:rPr>
-        <w:tab/>
-      </w:r>
-      <w:r>
-        <w:t>Database: MySQL</w:t>
-      </w:r>
-    </w:p>
-    <w:p>
-      <w:r>
-        <w:t>5.</w:t>
-      </w:r>
-      <w:r>
-        <w:rPr>
-          <w:rFonts w:ascii="Times New Roman" w:eastAsia="Times New Roman" w:hAnsi="Times New Roman" w:cs="Times New Roman"/>
-          <w:sz w:val="14"/>
-          <w:szCs w:val="14"/>
-        </w:rPr>
-        <w:t xml:space="preserve">  </w:t>
-      </w:r>
-      <w:r>
-        <w:rPr>
-          <w:rFonts w:ascii="Times New Roman" w:eastAsia="Times New Roman" w:hAnsi="Times New Roman" w:cs="Times New Roman"/>
-          <w:sz w:val="14"/>
-          <w:szCs w:val="14"/>
-        </w:rPr>
-        <w:tab/>
-      </w:r>
-      <w:r>
-        <w:t>Scripting Language: PHP</w:t>
-      </w:r>
-    </w:p>
-    <w:p>
-      <w:r>
-        <w:t>6.</w:t>
-      </w:r>
-      <w:r>
-        <w:rPr>
-          <w:rFonts w:ascii="Times New Roman" w:eastAsia="Times New Roman" w:hAnsi="Times New Roman" w:cs="Times New Roman"/>
-          <w:sz w:val="14"/>
-          <w:szCs w:val="14"/>
-        </w:rPr>
-        <w:t xml:space="preserve">  </w:t>
-      </w:r>
-      <w:r>
-        <w:rPr>
-          <w:rFonts w:ascii="Times New Roman" w:eastAsia="Times New Roman" w:hAnsi="Times New Roman" w:cs="Times New Roman"/>
-          <w:sz w:val="14"/>
-          <w:szCs w:val="14"/>
-        </w:rPr>
-        <w:tab/>
-      </w:r>
-      <w:r>
-        <w:t xml:space="preserve">Support Libraries: </w:t>
-      </w:r>
-      <w:proofErr w:type="spellStart"/>
-      <w:r>
-        <w:t>Mcrypt</w:t>
-      </w:r>
-      <w:proofErr w:type="spellEnd"/>
-      <w:r>
-        <w:t>,</w:t>
-      </w:r>
-      <w:r>
-        <w:t xml:space="preserve"> </w:t>
-      </w:r>
-      <w:r>
-        <w:t>Sentinel</w:t>
-      </w:r>
-      <w:r>
-        <w:t>,</w:t>
-      </w:r>
-      <w:r>
-        <w:t xml:space="preserve"> </w:t>
-      </w:r>
+        <w:lastRenderedPageBreak/>
+        <w:t>Sitemap:</w:t>
+      </w:r>
+    </w:p>
+    <w:p>
+      <w:r>
+        <w:t>For the front end side we will use Bootstrap framework to build a responsive website. Every page share the same template. On the left side of the home page, there are different entrie</w:t>
+      </w:r>
+      <w:r>
+        <w:t>s such as Live Ranking, Achievement, Reward Tasks, and Find On Map. When we click on these entries, the content will be displayed at the center of the page while remaining others unchanged. There will be a navigation bar at the top of page, it will provide</w:t>
+      </w:r>
+      <w:r>
+        <w:t xml:space="preserve"> the functionalities like Notifications, Login and Search Box.  </w:t>
+      </w:r>
+    </w:p>
+    <w:p>
+      <w:r>
+        <w:rPr>
+          <w:noProof/>
+        </w:rPr>
+        <w:drawing>
+          <wp:inline distT="114300" distB="114300" distL="114300" distR="114300">
+            <wp:extent cx="5731200" cy="4965700"/>
+            <wp:effectExtent l="0" t="0" r="0" b="0"/>
+            <wp:docPr id="3" name="image05.jpg" descr="Capture.JPG"/>
+            <wp:cNvGraphicFramePr/>
+            <a:graphic xmlns:a="http://schemas.openxmlformats.org/drawingml/2006/main">
+              <a:graphicData uri="http://schemas.openxmlformats.org/drawingml/2006/picture">
+                <pic:pic xmlns:pic="http://schemas.openxmlformats.org/drawingml/2006/picture">
+                  <pic:nvPicPr>
+                    <pic:cNvPr id="0" name="image05.jpg" descr="Capture.JPG"/>
+                    <pic:cNvPicPr preferRelativeResize="0"/>
+                  </pic:nvPicPr>
+                  <pic:blipFill>
+                    <a:blip r:embed="rId4"/>
+                    <a:srcRect/>
+                    <a:stretch>
+                      <a:fillRect/>
+                    </a:stretch>
+                  </pic:blipFill>
+                  <pic:spPr>
+                    <a:xfrm>
+                      <a:off x="0" y="0"/>
+                      <a:ext cx="5731200" cy="4965700"/>
+                    </a:xfrm>
+                    <a:prstGeom prst="rect">
+                      <a:avLst/>
+                    </a:prstGeom>
+                    <a:ln/>
+                  </pic:spPr>
+                </pic:pic>
+              </a:graphicData>
+            </a:graphic>
+          </wp:inline>
+        </w:drawing>
+      </w:r>
+    </w:p>
+    <w:p>
       <w:bookmarkStart w:id="0" w:name="_GoBack"/>
       <w:bookmarkEnd w:id="0"/>
-      <w:r>
-        <w:t>others to be added later</w:t>
-      </w:r>
-    </w:p>
-    <w:p>
-      <w:r>
-        <w:t>7.</w:t>
-      </w:r>
-      <w:r>
-        <w:rPr>
-          <w:rFonts w:ascii="Times New Roman" w:eastAsia="Times New Roman" w:hAnsi="Times New Roman" w:cs="Times New Roman"/>
-          <w:sz w:val="14"/>
-          <w:szCs w:val="14"/>
-        </w:rPr>
-        <w:t xml:space="preserve">   </w:t>
-      </w:r>
-      <w:r>
-        <w:rPr>
-          <w:rFonts w:ascii="Times New Roman" w:eastAsia="Times New Roman" w:hAnsi="Times New Roman" w:cs="Times New Roman"/>
-          <w:sz w:val="14"/>
-          <w:szCs w:val="14"/>
-        </w:rPr>
-        <w:tab/>
-      </w:r>
-      <w:r>
-        <w:t>Framework: Laravel</w:t>
-      </w:r>
-    </w:p>
-    <w:p>
-      <w:r>
-        <w:t>8.</w:t>
-      </w:r>
-      <w:r>
-        <w:rPr>
-          <w:rFonts w:ascii="Times New Roman" w:eastAsia="Times New Roman" w:hAnsi="Times New Roman" w:cs="Times New Roman"/>
-          <w:sz w:val="14"/>
-          <w:szCs w:val="14"/>
-        </w:rPr>
-        <w:t xml:space="preserve">  </w:t>
-      </w:r>
-      <w:r>
-        <w:rPr>
-          <w:rFonts w:ascii="Times New Roman" w:eastAsia="Times New Roman" w:hAnsi="Times New Roman" w:cs="Times New Roman"/>
-          <w:sz w:val="14"/>
-          <w:szCs w:val="14"/>
-        </w:rPr>
-        <w:tab/>
-      </w:r>
-      <w:r>
-        <w:t xml:space="preserve">Access to server: </w:t>
-      </w:r>
-      <w:proofErr w:type="spellStart"/>
-      <w:r>
-        <w:t>Git</w:t>
-      </w:r>
-      <w:proofErr w:type="spellEnd"/>
-      <w:r>
-        <w:t>, SSH</w:t>
-      </w:r>
-    </w:p>
-    <w:p>
-      <w:r>
-        <w:t>9.</w:t>
-      </w:r>
-      <w:r>
-        <w:rPr>
-          <w:rFonts w:ascii="Times New Roman" w:eastAsia="Times New Roman" w:hAnsi="Times New Roman" w:cs="Times New Roman"/>
-          <w:sz w:val="14"/>
-          <w:szCs w:val="14"/>
-        </w:rPr>
-        <w:t xml:space="preserve">  </w:t>
-      </w:r>
-      <w:r>
-        <w:rPr>
-          <w:rFonts w:ascii="Times New Roman" w:eastAsia="Times New Roman" w:hAnsi="Times New Roman" w:cs="Times New Roman"/>
-          <w:sz w:val="14"/>
-          <w:szCs w:val="14"/>
-        </w:rPr>
-        <w:tab/>
-      </w:r>
-      <w:r>
-        <w:t>Access to database:</w:t>
-      </w:r>
-    </w:p>
-    <w:p>
-      <w:r>
-        <w:t>10.</w:t>
-      </w:r>
-      <w:r>
-        <w:rPr>
-          <w:rFonts w:ascii="Times New Roman" w:eastAsia="Times New Roman" w:hAnsi="Times New Roman" w:cs="Times New Roman"/>
-          <w:sz w:val="14"/>
-          <w:szCs w:val="14"/>
-        </w:rPr>
-        <w:t xml:space="preserve">   </w:t>
-      </w:r>
-      <w:r>
-        <w:rPr>
-          <w:rFonts w:ascii="Times New Roman" w:eastAsia="Times New Roman" w:hAnsi="Times New Roman" w:cs="Times New Roman"/>
-          <w:sz w:val="14"/>
-          <w:szCs w:val="14"/>
-        </w:rPr>
-        <w:tab/>
-      </w:r>
-      <w:r>
-        <w:t xml:space="preserve">Security / Authentication: </w:t>
-      </w:r>
-      <w:r>
-        <w:t>Using 3</w:t>
-      </w:r>
-      <w:r>
-        <w:rPr>
-          <w:vertAlign w:val="superscript"/>
-        </w:rPr>
-        <w:t>rd</w:t>
-      </w:r>
-      <w:r>
-        <w:t xml:space="preserve"> party library (Sentinel)</w:t>
-      </w:r>
     </w:p>
     <w:p/>
+    <w:p>
+      <w:r>
+        <w:rPr>
+          <w:b/>
+        </w:rPr>
+        <w:t>Application Architecture:</w:t>
+      </w:r>
+    </w:p>
+    <w:p>
+      <w:r>
+        <w:t xml:space="preserve">We will use Laravel as the basic framework. For the front end side we choose to use Bootstrap to create responsive page, for the back end side, we use MySQL, because Laravel provide us a convenient way to modify Sql database (Model).  </w:t>
+      </w:r>
+    </w:p>
+    <w:p>
+      <w:r>
+        <w:rPr>
+          <w:noProof/>
+        </w:rPr>
+        <w:lastRenderedPageBreak/>
+        <w:drawing>
+          <wp:anchor distT="114300" distB="114300" distL="114300" distR="114300" simplePos="0" relativeHeight="251658240" behindDoc="0" locked="0" layoutInCell="0" hidden="0" allowOverlap="0">
+            <wp:simplePos x="0" y="0"/>
+            <wp:positionH relativeFrom="margin">
+              <wp:posOffset>-457199</wp:posOffset>
+            </wp:positionH>
+            <wp:positionV relativeFrom="paragraph">
+              <wp:posOffset>0</wp:posOffset>
+            </wp:positionV>
+            <wp:extent cx="6415088" cy="3116478"/>
+            <wp:effectExtent l="0" t="0" r="0" b="0"/>
+            <wp:wrapTopAndBottom distT="114300" distB="114300"/>
+            <wp:docPr id="2" name="image03.jpg" descr="Application Architecture.JPG"/>
+            <wp:cNvGraphicFramePr/>
+            <a:graphic xmlns:a="http://schemas.openxmlformats.org/drawingml/2006/main">
+              <a:graphicData uri="http://schemas.openxmlformats.org/drawingml/2006/picture">
+                <pic:pic xmlns:pic="http://schemas.openxmlformats.org/drawingml/2006/picture">
+                  <pic:nvPicPr>
+                    <pic:cNvPr id="0" name="image03.jpg" descr="Application Architecture.JPG"/>
+                    <pic:cNvPicPr preferRelativeResize="0"/>
+                  </pic:nvPicPr>
+                  <pic:blipFill>
+                    <a:blip r:embed="rId5"/>
+                    <a:srcRect/>
+                    <a:stretch>
+                      <a:fillRect/>
+                    </a:stretch>
+                  </pic:blipFill>
+                  <pic:spPr>
+                    <a:xfrm>
+                      <a:off x="0" y="0"/>
+                      <a:ext cx="6415088" cy="3116478"/>
+                    </a:xfrm>
+                    <a:prstGeom prst="rect">
+                      <a:avLst/>
+                    </a:prstGeom>
+                    <a:ln/>
+                  </pic:spPr>
+                </pic:pic>
+              </a:graphicData>
+            </a:graphic>
+          </wp:anchor>
+        </w:drawing>
+      </w:r>
+    </w:p>
+    <w:p>
+      <w:r>
+        <w:rPr>
+          <w:b/>
+        </w:rPr>
+        <w:t>Database Design:</w:t>
+      </w:r>
+    </w:p>
+    <w:p/>
+    <w:p>
+      <w:r>
+        <w:rPr>
+          <w:noProof/>
+        </w:rPr>
+        <w:drawing>
+          <wp:inline distT="114300" distB="114300" distL="114300" distR="114300">
+            <wp:extent cx="5731200" cy="4292600"/>
+            <wp:effectExtent l="0" t="0" r="0" b="0"/>
+            <wp:docPr id="1" name="image01.jpg" descr="Roommate Karma App DB design (1).jpg"/>
+            <wp:cNvGraphicFramePr/>
+            <a:graphic xmlns:a="http://schemas.openxmlformats.org/drawingml/2006/main">
+              <a:graphicData uri="http://schemas.openxmlformats.org/drawingml/2006/picture">
+                <pic:pic xmlns:pic="http://schemas.openxmlformats.org/drawingml/2006/picture">
+                  <pic:nvPicPr>
+                    <pic:cNvPr id="0" name="image01.jpg" descr="Roommate Karma App DB design (1).jpg"/>
+                    <pic:cNvPicPr preferRelativeResize="0"/>
+                  </pic:nvPicPr>
+                  <pic:blipFill>
+                    <a:blip r:embed="rId6"/>
+                    <a:srcRect/>
+                    <a:stretch>
+                      <a:fillRect/>
+                    </a:stretch>
+                  </pic:blipFill>
+                  <pic:spPr>
+                    <a:xfrm>
+                      <a:off x="0" y="0"/>
+                      <a:ext cx="5731200" cy="4292600"/>
+                    </a:xfrm>
+                    <a:prstGeom prst="rect">
+                      <a:avLst/>
+                    </a:prstGeom>
+                    <a:ln/>
+                  </pic:spPr>
+                </pic:pic>
+              </a:graphicData>
+            </a:graphic>
+          </wp:inline>
+        </w:drawing>
+      </w:r>
+    </w:p>
     <w:sectPr>
       <w:pgSz w:w="11909" w:h="16834"/>
       <w:pgMar w:top="1440" w:right="1440" w:bottom="1440" w:left="1440" w:header="720" w:footer="720" w:gutter="0"/>

</xml_diff>